<commit_message>
#tcc - Retirando CDI do projeto.
</commit_message>
<xml_diff>
--- a/TRABALHOS TEÓRICOS/Rascunho de Monografia.docx
+++ b/TRABALHOS TEÓRICOS/Rascunho de Monografia.docx
@@ -1030,44 +1030,29 @@
           <w:szCs w:val="28"/>
         </w:rPr>
         <w:lastRenderedPageBreak/>
-        <w:t>Importando os Dados para MongoDB</w:t>
-      </w:r>
-    </w:p>
-    <w:p>
-      <w:pPr>
-        <w:rPr>
-          <w:sz w:val="24"/>
-          <w:szCs w:val="24"/>
-        </w:rPr>
-      </w:pPr>
-      <w:r>
-        <w:rPr>
-          <w:sz w:val="24"/>
-          <w:szCs w:val="24"/>
-        </w:rPr>
-        <w:t>Agora que já temos todos dados organizados em planilhas Excel, o processo de importação para o MongoDB ficou relativamente mais simples.</w:t>
-      </w:r>
-    </w:p>
-    <w:p>
-      <w:pPr>
-        <w:rPr>
-          <w:sz w:val="24"/>
-          <w:szCs w:val="24"/>
-        </w:rPr>
-      </w:pPr>
-      <w:r>
-        <w:rPr>
-          <w:sz w:val="24"/>
-          <w:szCs w:val="24"/>
-        </w:rPr>
-        <w:t xml:space="preserve">Para realizar a gravação dos dados da Planilha Excel </w:t>
-      </w:r>
-      <w:r>
-        <w:rPr>
-          <w:sz w:val="24"/>
-          <w:szCs w:val="24"/>
-        </w:rPr>
-        <w:t xml:space="preserve">em uma instancia do MongoDB foi implementado um software na linguagem Java que utiliza a biblioteca Apache </w:t>
+        <w:t>Manipulando Arquivos no HDFS</w:t>
+      </w:r>
+    </w:p>
+    <w:p>
+      <w:pPr>
+        <w:rPr>
+          <w:sz w:val="24"/>
+          <w:szCs w:val="24"/>
+        </w:rPr>
+      </w:pPr>
+      <w:r>
+        <w:rPr>
+          <w:sz w:val="24"/>
+          <w:szCs w:val="24"/>
+        </w:rPr>
+        <w:t xml:space="preserve">O </w:t>
+      </w:r>
+      <w:r>
+        <w:rPr>
+          <w:sz w:val="24"/>
+          <w:szCs w:val="24"/>
+        </w:rPr>
+        <w:t xml:space="preserve">Hadoop </w:t>
       </w:r>
       <w:proofErr w:type="spellStart"/>
       <w:r>
@@ -1075,7 +1060,7 @@
           <w:sz w:val="24"/>
           <w:szCs w:val="24"/>
         </w:rPr>
-        <w:t>Poi</w:t>
+        <w:t>Distributed</w:t>
       </w:r>
       <w:proofErr w:type="spellEnd"/>
       <w:r>
@@ -1083,60 +1068,60 @@
           <w:sz w:val="24"/>
           <w:szCs w:val="24"/>
         </w:rPr>
-        <w:t xml:space="preserve">. </w:t>
-      </w:r>
-      <w:r>
-        <w:rPr>
-          <w:sz w:val="24"/>
-          <w:szCs w:val="24"/>
-        </w:rPr>
-        <w:t xml:space="preserve">O Apache POI é um framework para a plataforma Java que possibilita a leitura e a escrita de dados em um documento do Microsoft Office. Com ele, é possível ler e escrever dados em arquivos Excel, Word, PowerPoint e arquivos de e-mail do Outlook. Existem ainda projetos para adicionar </w:t>
-      </w:r>
-      <w:r>
-        <w:rPr>
-          <w:sz w:val="24"/>
-          <w:szCs w:val="24"/>
-        </w:rPr>
-        <w:t>suporte para arquivos do Visio.</w:t>
-      </w:r>
-    </w:p>
-    <w:p>
-      <w:pPr>
-        <w:rPr>
-          <w:sz w:val="24"/>
-          <w:szCs w:val="24"/>
-        </w:rPr>
-      </w:pPr>
-      <w:r>
-        <w:rPr>
-          <w:sz w:val="24"/>
-          <w:szCs w:val="24"/>
-        </w:rPr>
-        <w:t>Foi construída uma interface gráfica onde se informa o caminho do arquivo que se encontra no formato Excel, o nome do Banco aon</w:t>
-      </w:r>
-      <w:r>
-        <w:rPr>
-          <w:sz w:val="24"/>
-          <w:szCs w:val="24"/>
-        </w:rPr>
-        <w:t xml:space="preserve">de serão </w:t>
-      </w:r>
-      <w:proofErr w:type="gramStart"/>
-      <w:r>
-        <w:rPr>
-          <w:sz w:val="24"/>
-          <w:szCs w:val="24"/>
-        </w:rPr>
-        <w:t>criadas</w:t>
-      </w:r>
-      <w:proofErr w:type="gramEnd"/>
-      <w:r>
-        <w:rPr>
-          <w:sz w:val="24"/>
-          <w:szCs w:val="24"/>
-        </w:rPr>
-        <w:t xml:space="preserve"> as Coleções e o nome da Coleção aonde serão inseridos os Dados, como na imagem abaixo:</w:t>
-      </w:r>
+        <w:t xml:space="preserve"> File System</w:t>
+      </w:r>
+      <w:r>
+        <w:rPr>
+          <w:sz w:val="24"/>
+          <w:szCs w:val="24"/>
+        </w:rPr>
+        <w:t xml:space="preserve"> é o sistema de arquivos distribuído nativo do Hadoop, que é capaz de armazenar e transmitir grandes massas de dados em maquinas de baixo custo. </w:t>
+      </w:r>
+    </w:p>
+    <w:p>
+      <w:pPr>
+        <w:rPr>
+          <w:sz w:val="24"/>
+          <w:szCs w:val="24"/>
+        </w:rPr>
+      </w:pPr>
+      <w:r>
+        <w:rPr>
+          <w:sz w:val="24"/>
+          <w:szCs w:val="24"/>
+        </w:rPr>
+        <w:t>Para manipular os arquivos existentes no HDFS é usada a linha de comando no servidor onde o Hadoop está rodando. Para facilitar testes implementados nesse projeto foi desenvolvido um software utilizando a linguagem Java para executar ações no HDFS.</w:t>
+      </w:r>
+    </w:p>
+    <w:p>
+      <w:pPr>
+        <w:rPr>
+          <w:sz w:val="24"/>
+          <w:szCs w:val="24"/>
+        </w:rPr>
+      </w:pPr>
+      <w:r>
+        <w:rPr>
+          <w:sz w:val="24"/>
+          <w:szCs w:val="24"/>
+        </w:rPr>
+        <w:t>Para que a aplicação tenha acesso ao HDFS que está rodando em uma máquina virtual externa é necessário fazer algumas configurações. O Hadoop disponibiliza uma biblioteca chamada Hadoop Core.</w:t>
+      </w:r>
+      <w:r>
+        <w:rPr>
+          <w:sz w:val="24"/>
+          <w:szCs w:val="24"/>
+        </w:rPr>
+        <w:t xml:space="preserve"> Veja um exemplo na imagem a baixo:</w:t>
+      </w:r>
+    </w:p>
+    <w:p>
+      <w:pPr>
+        <w:rPr>
+          <w:sz w:val="24"/>
+          <w:szCs w:val="24"/>
+        </w:rPr>
+      </w:pPr>
     </w:p>
     <w:p>
       <w:pPr>
@@ -1154,9 +1139,9 @@
         </w:rPr>
         <w:drawing>
           <wp:inline distT="0" distB="0" distL="0" distR="0">
-            <wp:extent cx="5400675" cy="2419350"/>
-            <wp:effectExtent l="0" t="0" r="9525" b="0"/>
-            <wp:docPr id="11" name="Imagem 11" descr="C:\Users\jrcsilva\Desktop\Screenshot_12.jpg"/>
+            <wp:extent cx="5400040" cy="2050328"/>
+            <wp:effectExtent l="0" t="0" r="0" b="7620"/>
+            <wp:docPr id="9" name="Imagem 9" descr="C:\Users\jrcsilva\Desktop\Screenshot_1.jpg"/>
             <wp:cNvGraphicFramePr>
               <a:graphicFrameLocks xmlns:a="http://schemas.openxmlformats.org/drawingml/2006/main" noChangeAspect="1"/>
             </wp:cNvGraphicFramePr>
@@ -1164,7 +1149,7 @@
               <a:graphicData uri="http://schemas.openxmlformats.org/drawingml/2006/picture">
                 <pic:pic xmlns:pic="http://schemas.openxmlformats.org/drawingml/2006/picture">
                   <pic:nvPicPr>
-                    <pic:cNvPr id="0" name="Picture 11" descr="C:\Users\jrcsilva\Desktop\Screenshot_12.jpg"/>
+                    <pic:cNvPr id="0" name="Picture 1" descr="C:\Users\jrcsilva\Desktop\Screenshot_1.jpg"/>
                     <pic:cNvPicPr>
                       <a:picLocks noChangeAspect="1" noChangeArrowheads="1"/>
                     </pic:cNvPicPr>
@@ -1185,7 +1170,7 @@
                   <pic:spPr bwMode="auto">
                     <a:xfrm>
                       <a:off x="0" y="0"/>
-                      <a:ext cx="5400675" cy="2419350"/>
+                      <a:ext cx="5400040" cy="2050328"/>
                     </a:xfrm>
                     <a:prstGeom prst="rect">
                       <a:avLst/>
@@ -1209,238 +1194,52 @@
           <w:szCs w:val="24"/>
         </w:rPr>
       </w:pPr>
-      <w:r>
-        <w:rPr>
-          <w:sz w:val="24"/>
-          <w:szCs w:val="24"/>
-        </w:rPr>
-        <w:t>Como informado na imagem, a primeira linha da planilha Excel será usada para definir qual será o nome do atributo naquele Documento.</w:t>
-      </w:r>
-    </w:p>
-    <w:p>
-      <w:pPr>
-        <w:rPr>
-          <w:sz w:val="24"/>
-          <w:szCs w:val="24"/>
-        </w:rPr>
-      </w:pPr>
-      <w:r>
-        <w:rPr>
-          <w:sz w:val="24"/>
-          <w:szCs w:val="24"/>
-        </w:rPr>
-        <w:t>Após clicar no botão gravar o arquivo XLSX será processado</w:t>
-      </w:r>
-      <w:r>
-        <w:rPr>
-          <w:sz w:val="24"/>
-          <w:szCs w:val="24"/>
-        </w:rPr>
-        <w:t xml:space="preserve"> linha a linha até o fim do arquivo. Na leitura da primeira linha o sistema armazena os nomes das colunas para a criação futuros dos Documentos.</w:t>
-      </w:r>
-    </w:p>
-    <w:p>
-      <w:pPr>
-        <w:rPr>
-          <w:sz w:val="24"/>
-          <w:szCs w:val="24"/>
-        </w:rPr>
-      </w:pPr>
-    </w:p>
-    <w:p>
-      <w:pPr>
-        <w:rPr>
-          <w:sz w:val="24"/>
-          <w:szCs w:val="24"/>
-        </w:rPr>
-      </w:pPr>
-    </w:p>
-    <w:p>
-      <w:pPr>
-        <w:rPr>
-          <w:sz w:val="24"/>
-          <w:szCs w:val="24"/>
-        </w:rPr>
-      </w:pPr>
-    </w:p>
-    <w:p>
-      <w:pPr>
-        <w:rPr>
-          <w:sz w:val="24"/>
-          <w:szCs w:val="24"/>
-        </w:rPr>
-      </w:pPr>
-    </w:p>
-    <w:p>
-      <w:pPr>
-        <w:rPr>
-          <w:sz w:val="24"/>
-          <w:szCs w:val="24"/>
-        </w:rPr>
-      </w:pPr>
-    </w:p>
-    <w:p>
-      <w:pPr>
-        <w:rPr>
-          <w:sz w:val="24"/>
-          <w:szCs w:val="24"/>
-        </w:rPr>
-      </w:pPr>
-    </w:p>
-    <w:p>
-      <w:pPr>
-        <w:rPr>
-          <w:sz w:val="24"/>
-          <w:szCs w:val="24"/>
-        </w:rPr>
-      </w:pPr>
-    </w:p>
-    <w:p>
-      <w:pPr>
-        <w:rPr>
-          <w:sz w:val="24"/>
-          <w:szCs w:val="24"/>
-        </w:rPr>
-      </w:pPr>
-      <w:r>
-        <w:rPr>
-          <w:sz w:val="24"/>
-          <w:szCs w:val="24"/>
-        </w:rPr>
-        <w:lastRenderedPageBreak/>
-        <w:t>É realizado um loop nas demais linhas lendo cada coluna para montar um documento que é inserido a cada final de loop.</w:t>
-      </w:r>
-      <w:r>
-        <w:rPr>
-          <w:sz w:val="24"/>
-          <w:szCs w:val="24"/>
-        </w:rPr>
-        <w:t xml:space="preserve"> O documento gerado para cada linha dos dados diários da plataforma que se encontra no município de corumbá tem o seguinte formato:</w:t>
-      </w:r>
-    </w:p>
-    <w:p>
-      <w:pPr>
-        <w:rPr>
-          <w:sz w:val="24"/>
-          <w:szCs w:val="24"/>
-        </w:rPr>
-      </w:pPr>
-      <w:r>
-        <w:rPr>
-          <w:sz w:val="24"/>
-          <w:szCs w:val="24"/>
-        </w:rPr>
-        <w:br/>
-      </w:r>
-      <w:r>
-        <w:rPr>
-          <w:noProof/>
-          <w:sz w:val="24"/>
-          <w:szCs w:val="24"/>
-          <w:lang w:eastAsia="pt-BR"/>
-        </w:rPr>
-        <w:drawing>
-          <wp:inline distT="0" distB="0" distL="0" distR="0">
-            <wp:extent cx="3028950" cy="2743200"/>
-            <wp:effectExtent l="0" t="0" r="0" b="0"/>
-            <wp:docPr id="13" name="Imagem 13" descr="C:\Users\jrcsilva\Desktop\Screenshot_13.jpg"/>
-            <wp:cNvGraphicFramePr>
-              <a:graphicFrameLocks xmlns:a="http://schemas.openxmlformats.org/drawingml/2006/main" noChangeAspect="1"/>
-            </wp:cNvGraphicFramePr>
-            <a:graphic xmlns:a="http://schemas.openxmlformats.org/drawingml/2006/main">
-              <a:graphicData uri="http://schemas.openxmlformats.org/drawingml/2006/picture">
-                <pic:pic xmlns:pic="http://schemas.openxmlformats.org/drawingml/2006/picture">
-                  <pic:nvPicPr>
-                    <pic:cNvPr id="0" name="Picture 13" descr="C:\Users\jrcsilva\Desktop\Screenshot_13.jpg"/>
-                    <pic:cNvPicPr>
-                      <a:picLocks noChangeAspect="1" noChangeArrowheads="1"/>
-                    </pic:cNvPicPr>
-                  </pic:nvPicPr>
-                  <pic:blipFill>
-                    <a:blip r:embed="rId15">
-                      <a:extLst>
-                        <a:ext uri="{28A0092B-C50C-407E-A947-70E740481C1C}">
-                          <a14:useLocalDpi xmlns:a14="http://schemas.microsoft.com/office/drawing/2010/main" val="0"/>
-                        </a:ext>
-                      </a:extLst>
-                    </a:blip>
-                    <a:srcRect/>
-                    <a:stretch>
-                      <a:fillRect/>
-                    </a:stretch>
-                  </pic:blipFill>
-                  <pic:spPr bwMode="auto">
-                    <a:xfrm>
-                      <a:off x="0" y="0"/>
-                      <a:ext cx="3028950" cy="2743200"/>
-                    </a:xfrm>
-                    <a:prstGeom prst="rect">
-                      <a:avLst/>
-                    </a:prstGeom>
-                    <a:noFill/>
-                    <a:ln>
-                      <a:noFill/>
-                    </a:ln>
-                  </pic:spPr>
-                </pic:pic>
-              </a:graphicData>
-            </a:graphic>
-          </wp:inline>
-        </w:drawing>
-      </w:r>
-    </w:p>
-    <w:p>
-      <w:pPr>
-        <w:rPr>
-          <w:sz w:val="24"/>
-          <w:szCs w:val="24"/>
-        </w:rPr>
-      </w:pPr>
-    </w:p>
-    <w:p>
-      <w:pPr>
-        <w:rPr>
-          <w:sz w:val="24"/>
-          <w:szCs w:val="24"/>
-        </w:rPr>
-      </w:pPr>
-      <w:r>
-        <w:rPr>
-          <w:sz w:val="24"/>
-          <w:szCs w:val="24"/>
-        </w:rPr>
-        <w:t>Como foi visto anteriormente o sistema pede o nome do banco e o nome da coleção. No entanto se os mesmos não existirem, o MongoDB realiza a criação automaticamente no momento em que é inserido o primeiro Documento.</w:t>
-      </w:r>
-    </w:p>
-    <w:p>
-      <w:pPr>
-        <w:rPr>
-          <w:sz w:val="24"/>
-          <w:szCs w:val="24"/>
-        </w:rPr>
-      </w:pPr>
-      <w:r>
-        <w:rPr>
-          <w:sz w:val="24"/>
-          <w:szCs w:val="24"/>
-        </w:rPr>
-        <w:t>Ao final do processo podemos consultar o MongoDB e usar a função “</w:t>
-      </w:r>
-      <w:proofErr w:type="gramStart"/>
-      <w:r>
-        <w:rPr>
-          <w:sz w:val="24"/>
-          <w:szCs w:val="24"/>
-        </w:rPr>
-        <w:t>find(</w:t>
-      </w:r>
-      <w:proofErr w:type="gramEnd"/>
-      <w:r>
-        <w:rPr>
-          <w:sz w:val="24"/>
-          <w:szCs w:val="24"/>
-        </w:rPr>
-        <w:t>)” para verificar se os dados foram inseridos corretamente.</w:t>
+    </w:p>
+    <w:p>
+      <w:pPr>
+        <w:rPr>
+          <w:sz w:val="24"/>
+          <w:szCs w:val="24"/>
+        </w:rPr>
+      </w:pPr>
+      <w:r>
+        <w:rPr>
+          <w:sz w:val="24"/>
+          <w:szCs w:val="24"/>
+        </w:rPr>
+        <w:t xml:space="preserve">Com a biblioteca do </w:t>
+      </w:r>
+      <w:proofErr w:type="spellStart"/>
+      <w:r>
+        <w:rPr>
+          <w:sz w:val="24"/>
+          <w:szCs w:val="24"/>
+        </w:rPr>
+        <w:t>hadoop</w:t>
+      </w:r>
+      <w:proofErr w:type="spellEnd"/>
+      <w:r>
+        <w:rPr>
+          <w:sz w:val="24"/>
+          <w:szCs w:val="24"/>
+        </w:rPr>
+        <w:t xml:space="preserve"> no projeto é possível criar uma instancia do </w:t>
+      </w:r>
+      <w:proofErr w:type="spellStart"/>
+      <w:r>
+        <w:rPr>
+          <w:sz w:val="24"/>
+          <w:szCs w:val="24"/>
+        </w:rPr>
+        <w:t>FileSystem</w:t>
+      </w:r>
+      <w:proofErr w:type="spellEnd"/>
+      <w:r>
+        <w:rPr>
+          <w:sz w:val="24"/>
+          <w:szCs w:val="24"/>
+        </w:rPr>
+        <w:t xml:space="preserve"> que é usada para fazer qualquer operação </w:t>
       </w:r>
       <w:bookmarkStart w:id="0" w:name="_GoBack"/>
       <w:bookmarkEnd w:id="0"/>

</xml_diff>

<commit_message>
#tcc - Edição da monografia.
</commit_message>
<xml_diff>
--- a/TRABALHOS TEÓRICOS/Rascunho de Monografia.docx
+++ b/TRABALHOS TEÓRICOS/Rascunho de Monografia.docx
@@ -1030,6 +1030,377 @@
           <w:szCs w:val="28"/>
         </w:rPr>
         <w:lastRenderedPageBreak/>
+        <w:t>Importação de Dados do PROTIM</w:t>
+      </w:r>
+    </w:p>
+    <w:p>
+      <w:pPr>
+        <w:rPr>
+          <w:sz w:val="24"/>
+          <w:szCs w:val="24"/>
+        </w:rPr>
+      </w:pPr>
+    </w:p>
+    <w:p>
+      <w:pPr>
+        <w:rPr>
+          <w:sz w:val="24"/>
+          <w:szCs w:val="24"/>
+        </w:rPr>
+      </w:pPr>
+      <w:r>
+        <w:rPr>
+          <w:sz w:val="24"/>
+          <w:szCs w:val="24"/>
+        </w:rPr>
+        <w:t xml:space="preserve">Como no BDMEP é necessário realizar um cadastro informando o motivo da importação dos dados. Com o usuário e senha em mãos é possível consultar variáveis do tempo </w:t>
+      </w:r>
+      <w:r>
+        <w:rPr>
+          <w:sz w:val="24"/>
+          <w:szCs w:val="24"/>
+        </w:rPr>
+        <w:t xml:space="preserve">de uma estação de superfície terrestre denominadas </w:t>
+      </w:r>
+      <w:proofErr w:type="spellStart"/>
+      <w:r>
+        <w:rPr>
+          <w:sz w:val="24"/>
+          <w:szCs w:val="24"/>
+        </w:rPr>
+        <w:t>Synop</w:t>
+      </w:r>
+      <w:proofErr w:type="spellEnd"/>
+      <w:r>
+        <w:rPr>
+          <w:sz w:val="24"/>
+          <w:szCs w:val="24"/>
+        </w:rPr>
+        <w:t xml:space="preserve">. Para realizar a consulta é necessário informar qual o código da </w:t>
+      </w:r>
+      <w:proofErr w:type="spellStart"/>
+      <w:r>
+        <w:rPr>
+          <w:sz w:val="24"/>
+          <w:szCs w:val="24"/>
+        </w:rPr>
+        <w:t>Synop</w:t>
+      </w:r>
+      <w:proofErr w:type="spellEnd"/>
+      <w:r>
+        <w:rPr>
+          <w:sz w:val="24"/>
+          <w:szCs w:val="24"/>
+        </w:rPr>
+        <w:t xml:space="preserve"> escolhida, o mesmo pode ser obtido no próprio site do PROTIM.</w:t>
+      </w:r>
+    </w:p>
+    <w:p>
+      <w:pPr>
+        <w:rPr>
+          <w:sz w:val="24"/>
+          <w:szCs w:val="24"/>
+        </w:rPr>
+      </w:pPr>
+      <w:r>
+        <w:rPr>
+          <w:sz w:val="24"/>
+          <w:szCs w:val="24"/>
+        </w:rPr>
+        <w:t xml:space="preserve">Para esse projeto foram importados dados de uma estação localizada no aeroporto de Campo Grande no Mato Grosso do Sul. Os dados são disponibilizados por cada mês de um ano ou todos os meses de um ano que foi a utilizada. </w:t>
+      </w:r>
+    </w:p>
+    <w:p>
+      <w:pPr>
+        <w:rPr>
+          <w:b/>
+          <w:sz w:val="28"/>
+          <w:szCs w:val="28"/>
+        </w:rPr>
+      </w:pPr>
+      <w:r>
+        <w:rPr>
+          <w:noProof/>
+          <w:lang w:eastAsia="pt-BR"/>
+        </w:rPr>
+        <w:drawing>
+          <wp:inline distT="0" distB="0" distL="0" distR="0" wp14:anchorId="4433DBBF" wp14:editId="5613CC45">
+            <wp:extent cx="5400040" cy="3387725"/>
+            <wp:effectExtent l="0" t="0" r="0" b="3175"/>
+            <wp:docPr id="15" name="Imagem 15"/>
+            <wp:cNvGraphicFramePr>
+              <a:graphicFrameLocks xmlns:a="http://schemas.openxmlformats.org/drawingml/2006/main" noChangeAspect="1"/>
+            </wp:cNvGraphicFramePr>
+            <a:graphic xmlns:a="http://schemas.openxmlformats.org/drawingml/2006/main">
+              <a:graphicData uri="http://schemas.openxmlformats.org/drawingml/2006/picture">
+                <pic:pic xmlns:pic="http://schemas.openxmlformats.org/drawingml/2006/picture">
+                  <pic:nvPicPr>
+                    <pic:cNvPr id="1" name=""/>
+                    <pic:cNvPicPr/>
+                  </pic:nvPicPr>
+                  <pic:blipFill>
+                    <a:blip r:embed="rId14"/>
+                    <a:stretch>
+                      <a:fillRect/>
+                    </a:stretch>
+                  </pic:blipFill>
+                  <pic:spPr>
+                    <a:xfrm>
+                      <a:off x="0" y="0"/>
+                      <a:ext cx="5400040" cy="3387725"/>
+                    </a:xfrm>
+                    <a:prstGeom prst="rect">
+                      <a:avLst/>
+                    </a:prstGeom>
+                  </pic:spPr>
+                </pic:pic>
+              </a:graphicData>
+            </a:graphic>
+          </wp:inline>
+        </w:drawing>
+      </w:r>
+    </w:p>
+    <w:p>
+      <w:pPr>
+        <w:rPr>
+          <w:sz w:val="24"/>
+          <w:szCs w:val="24"/>
+        </w:rPr>
+      </w:pPr>
+      <w:r>
+        <w:rPr>
+          <w:b/>
+          <w:sz w:val="28"/>
+          <w:szCs w:val="28"/>
+        </w:rPr>
+        <w:br/>
+      </w:r>
+      <w:r>
+        <w:rPr>
+          <w:sz w:val="24"/>
+          <w:szCs w:val="24"/>
+        </w:rPr>
+        <w:t xml:space="preserve">Ao consultar são disponibilizados dados da localização da estação terrestre como latitude, longitude e altimetria. Também pode-se ver diversas variáveis do tempo como temperatura do ar, humidade relativa do ar, pressão entre várias outras. No fim da página é possível realizar o download de todos os dados em um formato </w:t>
+      </w:r>
+      <w:proofErr w:type="spellStart"/>
+      <w:r>
+        <w:rPr>
+          <w:sz w:val="24"/>
+          <w:szCs w:val="24"/>
+        </w:rPr>
+        <w:t>csv</w:t>
+      </w:r>
+      <w:proofErr w:type="spellEnd"/>
+      <w:r>
+        <w:rPr>
+          <w:sz w:val="24"/>
+          <w:szCs w:val="24"/>
+        </w:rPr>
+        <w:t xml:space="preserve"> que é utilizado para a importação dos dados no Excel facilmente.</w:t>
+      </w:r>
+    </w:p>
+    <w:p>
+      <w:pPr>
+        <w:rPr>
+          <w:sz w:val="24"/>
+          <w:szCs w:val="24"/>
+        </w:rPr>
+      </w:pPr>
+      <w:r>
+        <w:rPr>
+          <w:noProof/>
+          <w:lang w:eastAsia="pt-BR"/>
+        </w:rPr>
+        <w:lastRenderedPageBreak/>
+        <w:drawing>
+          <wp:inline distT="0" distB="0" distL="0" distR="0" wp14:anchorId="414BB42F" wp14:editId="33A56DAF">
+            <wp:extent cx="5400040" cy="4436745"/>
+            <wp:effectExtent l="0" t="0" r="0" b="1905"/>
+            <wp:docPr id="17" name="Imagem 17"/>
+            <wp:cNvGraphicFramePr>
+              <a:graphicFrameLocks xmlns:a="http://schemas.openxmlformats.org/drawingml/2006/main" noChangeAspect="1"/>
+            </wp:cNvGraphicFramePr>
+            <a:graphic xmlns:a="http://schemas.openxmlformats.org/drawingml/2006/main">
+              <a:graphicData uri="http://schemas.openxmlformats.org/drawingml/2006/picture">
+                <pic:pic xmlns:pic="http://schemas.openxmlformats.org/drawingml/2006/picture">
+                  <pic:nvPicPr>
+                    <pic:cNvPr id="1" name=""/>
+                    <pic:cNvPicPr/>
+                  </pic:nvPicPr>
+                  <pic:blipFill>
+                    <a:blip r:embed="rId15"/>
+                    <a:stretch>
+                      <a:fillRect/>
+                    </a:stretch>
+                  </pic:blipFill>
+                  <pic:spPr>
+                    <a:xfrm>
+                      <a:off x="0" y="0"/>
+                      <a:ext cx="5400040" cy="4436745"/>
+                    </a:xfrm>
+                    <a:prstGeom prst="rect">
+                      <a:avLst/>
+                    </a:prstGeom>
+                  </pic:spPr>
+                </pic:pic>
+              </a:graphicData>
+            </a:graphic>
+          </wp:inline>
+        </w:drawing>
+      </w:r>
+    </w:p>
+    <w:p>
+      <w:pPr>
+        <w:rPr>
+          <w:sz w:val="24"/>
+          <w:szCs w:val="24"/>
+        </w:rPr>
+      </w:pPr>
+    </w:p>
+    <w:p>
+      <w:pPr>
+        <w:jc w:val="center"/>
+        <w:rPr>
+          <w:b/>
+          <w:sz w:val="28"/>
+          <w:szCs w:val="28"/>
+        </w:rPr>
+      </w:pPr>
+    </w:p>
+    <w:p>
+      <w:pPr>
+        <w:jc w:val="center"/>
+        <w:rPr>
+          <w:b/>
+          <w:sz w:val="28"/>
+          <w:szCs w:val="28"/>
+        </w:rPr>
+      </w:pPr>
+    </w:p>
+    <w:p>
+      <w:pPr>
+        <w:tabs>
+          <w:tab w:val="left" w:pos="4817"/>
+        </w:tabs>
+        <w:rPr>
+          <w:b/>
+          <w:sz w:val="28"/>
+          <w:szCs w:val="28"/>
+        </w:rPr>
+      </w:pPr>
+      <w:r>
+        <w:rPr>
+          <w:b/>
+          <w:sz w:val="28"/>
+          <w:szCs w:val="28"/>
+        </w:rPr>
+        <w:tab/>
+      </w:r>
+    </w:p>
+    <w:p>
+      <w:pPr>
+        <w:jc w:val="center"/>
+        <w:rPr>
+          <w:b/>
+          <w:sz w:val="28"/>
+          <w:szCs w:val="28"/>
+        </w:rPr>
+      </w:pPr>
+    </w:p>
+    <w:p>
+      <w:pPr>
+        <w:jc w:val="center"/>
+        <w:rPr>
+          <w:b/>
+          <w:sz w:val="28"/>
+          <w:szCs w:val="28"/>
+        </w:rPr>
+      </w:pPr>
+    </w:p>
+    <w:p>
+      <w:pPr>
+        <w:jc w:val="center"/>
+        <w:rPr>
+          <w:b/>
+          <w:sz w:val="28"/>
+          <w:szCs w:val="28"/>
+        </w:rPr>
+      </w:pPr>
+    </w:p>
+    <w:p>
+      <w:pPr>
+        <w:jc w:val="center"/>
+        <w:rPr>
+          <w:b/>
+          <w:sz w:val="28"/>
+          <w:szCs w:val="28"/>
+        </w:rPr>
+      </w:pPr>
+    </w:p>
+    <w:p>
+      <w:pPr>
+        <w:jc w:val="center"/>
+        <w:rPr>
+          <w:b/>
+          <w:sz w:val="28"/>
+          <w:szCs w:val="28"/>
+        </w:rPr>
+      </w:pPr>
+    </w:p>
+    <w:p>
+      <w:pPr>
+        <w:jc w:val="center"/>
+        <w:rPr>
+          <w:b/>
+          <w:sz w:val="28"/>
+          <w:szCs w:val="28"/>
+        </w:rPr>
+      </w:pPr>
+    </w:p>
+    <w:p>
+      <w:pPr>
+        <w:jc w:val="center"/>
+        <w:rPr>
+          <w:b/>
+          <w:sz w:val="28"/>
+          <w:szCs w:val="28"/>
+        </w:rPr>
+      </w:pPr>
+    </w:p>
+    <w:p>
+      <w:pPr>
+        <w:rPr>
+          <w:b/>
+          <w:sz w:val="28"/>
+          <w:szCs w:val="28"/>
+        </w:rPr>
+      </w:pPr>
+    </w:p>
+    <w:p>
+      <w:pPr>
+        <w:rPr>
+          <w:b/>
+          <w:sz w:val="28"/>
+          <w:szCs w:val="28"/>
+        </w:rPr>
+      </w:pPr>
+    </w:p>
+    <w:p>
+      <w:pPr>
+        <w:jc w:val="center"/>
+        <w:rPr>
+          <w:b/>
+          <w:sz w:val="28"/>
+          <w:szCs w:val="28"/>
+        </w:rPr>
+      </w:pPr>
+      <w:r>
+        <w:rPr>
+          <w:b/>
+          <w:sz w:val="28"/>
+          <w:szCs w:val="28"/>
+        </w:rPr>
+        <w:lastRenderedPageBreak/>
         <w:t>Manipulando Arquivos no HDFS</w:t>
       </w:r>
     </w:p>
@@ -1047,12 +1418,21 @@
         </w:rPr>
         <w:t xml:space="preserve">O </w:t>
       </w:r>
-      <w:r>
-        <w:rPr>
-          <w:sz w:val="24"/>
-          <w:szCs w:val="24"/>
-        </w:rPr>
-        <w:t xml:space="preserve">Hadoop </w:t>
+      <w:proofErr w:type="spellStart"/>
+      <w:r>
+        <w:rPr>
+          <w:sz w:val="24"/>
+          <w:szCs w:val="24"/>
+        </w:rPr>
+        <w:t>Hadoop</w:t>
+      </w:r>
+      <w:proofErr w:type="spellEnd"/>
+      <w:r>
+        <w:rPr>
+          <w:sz w:val="24"/>
+          <w:szCs w:val="24"/>
+        </w:rPr>
+        <w:t xml:space="preserve"> </w:t>
       </w:r>
       <w:proofErr w:type="spellStart"/>
       <w:r>
@@ -1155,7 +1535,7 @@
                     </pic:cNvPicPr>
                   </pic:nvPicPr>
                   <pic:blipFill>
-                    <a:blip r:embed="rId14">
+                    <a:blip r:embed="rId16">
                       <a:extLst>
                         <a:ext uri="{28A0092B-C50C-407E-A947-70E740481C1C}">
                           <a14:useLocalDpi xmlns:a14="http://schemas.microsoft.com/office/drawing/2010/main" val="0"/>
@@ -1239,10 +1619,571 @@
           <w:sz w:val="24"/>
           <w:szCs w:val="24"/>
         </w:rPr>
-        <w:t xml:space="preserve"> que é usada para fazer qualquer operação </w:t>
+        <w:t xml:space="preserve"> que é usada para </w:t>
+      </w:r>
+      <w:r>
+        <w:rPr>
+          <w:sz w:val="24"/>
+          <w:szCs w:val="24"/>
+        </w:rPr>
+        <w:t>realizar</w:t>
+      </w:r>
+      <w:r>
+        <w:rPr>
+          <w:sz w:val="24"/>
+          <w:szCs w:val="24"/>
+        </w:rPr>
+        <w:t xml:space="preserve"> qualquer operação</w:t>
+      </w:r>
+      <w:r>
+        <w:rPr>
+          <w:sz w:val="24"/>
+          <w:szCs w:val="24"/>
+        </w:rPr>
+        <w:t xml:space="preserve"> feita com a linha de comando no servidor.</w:t>
+      </w:r>
+    </w:p>
+    <w:p>
+      <w:pPr>
+        <w:rPr>
+          <w:sz w:val="24"/>
+          <w:szCs w:val="24"/>
+        </w:rPr>
+      </w:pPr>
+      <w:r>
+        <w:rPr>
+          <w:sz w:val="24"/>
+          <w:szCs w:val="24"/>
+        </w:rPr>
+        <w:t xml:space="preserve">Para cada operação </w:t>
+      </w:r>
+      <w:r>
+        <w:rPr>
+          <w:sz w:val="24"/>
+          <w:szCs w:val="24"/>
+        </w:rPr>
+        <w:softHyphen/>
+      </w:r>
+      <w:r>
+        <w:rPr>
+          <w:sz w:val="24"/>
+          <w:szCs w:val="24"/>
+        </w:rPr>
+        <w:softHyphen/>
+      </w:r>
+      <w:r>
+        <w:rPr>
+          <w:sz w:val="24"/>
+          <w:szCs w:val="24"/>
+        </w:rPr>
+        <w:softHyphen/>
+      </w:r>
+      <w:r>
+        <w:rPr>
+          <w:sz w:val="24"/>
+          <w:szCs w:val="24"/>
+        </w:rPr>
+        <w:softHyphen/>
+        <w:t>do HDFS foi implementada uma interface gráfica para facilitar a interação. Para transferir um arquivo é necessário preencher o diretório do arquivo, o nome que será dado para o mesmo dentro do HDFS e o caminho que o arquivo será colocado dentro do HDFS. Ao clicar em transferir, se não existir, o diretório é criado e o arquivo é escrito nesse diretório.</w:t>
+      </w:r>
+    </w:p>
+    <w:p>
+      <w:pPr>
+        <w:rPr>
+          <w:sz w:val="24"/>
+          <w:szCs w:val="24"/>
+        </w:rPr>
+      </w:pPr>
+      <w:r>
+        <w:rPr>
+          <w:noProof/>
+          <w:lang w:eastAsia="pt-BR"/>
+        </w:rPr>
+        <w:lastRenderedPageBreak/>
+        <w:drawing>
+          <wp:inline distT="0" distB="0" distL="0" distR="0" wp14:anchorId="294950B3" wp14:editId="7E5E80D3">
+            <wp:extent cx="5400040" cy="2291080"/>
+            <wp:effectExtent l="0" t="0" r="0" b="0"/>
+            <wp:docPr id="11" name="Imagem 11"/>
+            <wp:cNvGraphicFramePr>
+              <a:graphicFrameLocks xmlns:a="http://schemas.openxmlformats.org/drawingml/2006/main" noChangeAspect="1"/>
+            </wp:cNvGraphicFramePr>
+            <a:graphic xmlns:a="http://schemas.openxmlformats.org/drawingml/2006/main">
+              <a:graphicData uri="http://schemas.openxmlformats.org/drawingml/2006/picture">
+                <pic:pic xmlns:pic="http://schemas.openxmlformats.org/drawingml/2006/picture">
+                  <pic:nvPicPr>
+                    <pic:cNvPr id="1" name=""/>
+                    <pic:cNvPicPr/>
+                  </pic:nvPicPr>
+                  <pic:blipFill>
+                    <a:blip r:embed="rId17"/>
+                    <a:stretch>
+                      <a:fillRect/>
+                    </a:stretch>
+                  </pic:blipFill>
+                  <pic:spPr>
+                    <a:xfrm>
+                      <a:off x="0" y="0"/>
+                      <a:ext cx="5400040" cy="2291080"/>
+                    </a:xfrm>
+                    <a:prstGeom prst="rect">
+                      <a:avLst/>
+                    </a:prstGeom>
+                  </pic:spPr>
+                </pic:pic>
+              </a:graphicData>
+            </a:graphic>
+          </wp:inline>
+        </w:drawing>
+      </w:r>
+    </w:p>
+    <w:p>
+      <w:pPr>
+        <w:rPr>
+          <w:sz w:val="24"/>
+          <w:szCs w:val="24"/>
+        </w:rPr>
+      </w:pPr>
+      <w:r>
+        <w:rPr>
+          <w:sz w:val="24"/>
+          <w:szCs w:val="24"/>
+        </w:rPr>
+        <w:t xml:space="preserve"> Também é possível listar os arquivos ou diretórios de uma pasta. Para isso é necessário somente especificar para o software o caminho no HDFS que se deseja </w:t>
+      </w:r>
+      <w:r>
+        <w:rPr>
+          <w:sz w:val="24"/>
+          <w:szCs w:val="24"/>
+        </w:rPr>
+        <w:t>visualizar. Para remover um diretório só é necessário o caminho do mesmo e por fim para ler um arquivo que está no HDFS também como as outras operações só é necessário digitar o caminho.</w:t>
+      </w:r>
+    </w:p>
+    <w:p>
+      <w:pPr>
+        <w:rPr>
+          <w:sz w:val="24"/>
+          <w:szCs w:val="24"/>
+        </w:rPr>
+      </w:pPr>
+      <w:r>
+        <w:rPr>
+          <w:noProof/>
+          <w:lang w:eastAsia="pt-BR"/>
+        </w:rPr>
+        <w:drawing>
+          <wp:inline distT="0" distB="0" distL="0" distR="0" wp14:anchorId="0F225190" wp14:editId="531D2FE0">
+            <wp:extent cx="5400040" cy="2341245"/>
+            <wp:effectExtent l="0" t="0" r="0" b="1905"/>
+            <wp:docPr id="12" name="Imagem 12"/>
+            <wp:cNvGraphicFramePr>
+              <a:graphicFrameLocks xmlns:a="http://schemas.openxmlformats.org/drawingml/2006/main" noChangeAspect="1"/>
+            </wp:cNvGraphicFramePr>
+            <a:graphic xmlns:a="http://schemas.openxmlformats.org/drawingml/2006/main">
+              <a:graphicData uri="http://schemas.openxmlformats.org/drawingml/2006/picture">
+                <pic:pic xmlns:pic="http://schemas.openxmlformats.org/drawingml/2006/picture">
+                  <pic:nvPicPr>
+                    <pic:cNvPr id="1" name=""/>
+                    <pic:cNvPicPr/>
+                  </pic:nvPicPr>
+                  <pic:blipFill>
+                    <a:blip r:embed="rId18"/>
+                    <a:stretch>
+                      <a:fillRect/>
+                    </a:stretch>
+                  </pic:blipFill>
+                  <pic:spPr>
+                    <a:xfrm>
+                      <a:off x="0" y="0"/>
+                      <a:ext cx="5400040" cy="2341245"/>
+                    </a:xfrm>
+                    <a:prstGeom prst="rect">
+                      <a:avLst/>
+                    </a:prstGeom>
+                  </pic:spPr>
+                </pic:pic>
+              </a:graphicData>
+            </a:graphic>
+          </wp:inline>
+        </w:drawing>
+      </w:r>
+    </w:p>
+    <w:p>
+      <w:pPr>
+        <w:rPr>
+          <w:sz w:val="24"/>
+          <w:szCs w:val="24"/>
+        </w:rPr>
+      </w:pPr>
+      <w:r>
+        <w:rPr>
+          <w:noProof/>
+          <w:lang w:eastAsia="pt-BR"/>
+        </w:rPr>
+        <w:drawing>
+          <wp:inline distT="0" distB="0" distL="0" distR="0" wp14:anchorId="17E3D270" wp14:editId="302E42C6">
+            <wp:extent cx="5400040" cy="2323465"/>
+            <wp:effectExtent l="0" t="0" r="0" b="635"/>
+            <wp:docPr id="13" name="Imagem 13"/>
+            <wp:cNvGraphicFramePr>
+              <a:graphicFrameLocks xmlns:a="http://schemas.openxmlformats.org/drawingml/2006/main" noChangeAspect="1"/>
+            </wp:cNvGraphicFramePr>
+            <a:graphic xmlns:a="http://schemas.openxmlformats.org/drawingml/2006/main">
+              <a:graphicData uri="http://schemas.openxmlformats.org/drawingml/2006/picture">
+                <pic:pic xmlns:pic="http://schemas.openxmlformats.org/drawingml/2006/picture">
+                  <pic:nvPicPr>
+                    <pic:cNvPr id="1" name=""/>
+                    <pic:cNvPicPr/>
+                  </pic:nvPicPr>
+                  <pic:blipFill>
+                    <a:blip r:embed="rId19"/>
+                    <a:stretch>
+                      <a:fillRect/>
+                    </a:stretch>
+                  </pic:blipFill>
+                  <pic:spPr>
+                    <a:xfrm>
+                      <a:off x="0" y="0"/>
+                      <a:ext cx="5400040" cy="2323465"/>
+                    </a:xfrm>
+                    <a:prstGeom prst="rect">
+                      <a:avLst/>
+                    </a:prstGeom>
+                  </pic:spPr>
+                </pic:pic>
+              </a:graphicData>
+            </a:graphic>
+          </wp:inline>
+        </w:drawing>
+      </w:r>
+    </w:p>
+    <w:p>
+      <w:pPr>
+        <w:rPr>
+          <w:sz w:val="24"/>
+          <w:szCs w:val="24"/>
+        </w:rPr>
+      </w:pPr>
+      <w:r>
+        <w:rPr>
+          <w:noProof/>
+          <w:lang w:eastAsia="pt-BR"/>
+        </w:rPr>
+        <w:lastRenderedPageBreak/>
+        <w:drawing>
+          <wp:inline distT="0" distB="0" distL="0" distR="0" wp14:anchorId="1655B07F" wp14:editId="6E1FE5B3">
+            <wp:extent cx="5400040" cy="2322195"/>
+            <wp:effectExtent l="0" t="0" r="0" b="1905"/>
+            <wp:docPr id="14" name="Imagem 14"/>
+            <wp:cNvGraphicFramePr>
+              <a:graphicFrameLocks xmlns:a="http://schemas.openxmlformats.org/drawingml/2006/main" noChangeAspect="1"/>
+            </wp:cNvGraphicFramePr>
+            <a:graphic xmlns:a="http://schemas.openxmlformats.org/drawingml/2006/main">
+              <a:graphicData uri="http://schemas.openxmlformats.org/drawingml/2006/picture">
+                <pic:pic xmlns:pic="http://schemas.openxmlformats.org/drawingml/2006/picture">
+                  <pic:nvPicPr>
+                    <pic:cNvPr id="1" name=""/>
+                    <pic:cNvPicPr/>
+                  </pic:nvPicPr>
+                  <pic:blipFill>
+                    <a:blip r:embed="rId20"/>
+                    <a:stretch>
+                      <a:fillRect/>
+                    </a:stretch>
+                  </pic:blipFill>
+                  <pic:spPr>
+                    <a:xfrm>
+                      <a:off x="0" y="0"/>
+                      <a:ext cx="5400040" cy="2322195"/>
+                    </a:xfrm>
+                    <a:prstGeom prst="rect">
+                      <a:avLst/>
+                    </a:prstGeom>
+                  </pic:spPr>
+                </pic:pic>
+              </a:graphicData>
+            </a:graphic>
+          </wp:inline>
+        </w:drawing>
+      </w:r>
+    </w:p>
+    <w:p>
+      <w:pPr>
+        <w:rPr>
+          <w:sz w:val="24"/>
+          <w:szCs w:val="24"/>
+        </w:rPr>
+      </w:pPr>
+    </w:p>
+    <w:p>
+      <w:pPr>
+        <w:jc w:val="center"/>
+        <w:rPr>
+          <w:b/>
+          <w:sz w:val="28"/>
+          <w:szCs w:val="28"/>
+        </w:rPr>
+      </w:pPr>
+      <w:r>
+        <w:rPr>
+          <w:b/>
+          <w:sz w:val="28"/>
+          <w:szCs w:val="28"/>
+        </w:rPr>
+        <w:t xml:space="preserve">Testando o </w:t>
+      </w:r>
+      <w:proofErr w:type="spellStart"/>
+      <w:r>
+        <w:rPr>
+          <w:b/>
+          <w:sz w:val="28"/>
+          <w:szCs w:val="28"/>
+        </w:rPr>
+        <w:t>MapReduce</w:t>
+      </w:r>
+      <w:proofErr w:type="spellEnd"/>
+      <w:r>
+        <w:rPr>
+          <w:b/>
+          <w:sz w:val="28"/>
+          <w:szCs w:val="28"/>
+        </w:rPr>
+        <w:t xml:space="preserve"> com dados de Temperatura</w:t>
+      </w:r>
+    </w:p>
+    <w:p>
+      <w:pPr>
+        <w:rPr>
+          <w:sz w:val="24"/>
+          <w:szCs w:val="24"/>
+        </w:rPr>
+      </w:pPr>
+      <w:r>
+        <w:rPr>
+          <w:sz w:val="24"/>
+          <w:szCs w:val="24"/>
+        </w:rPr>
+        <w:t>O processamento dos dados é dividido em duas etapas, a fase de mapeamento e a fase de redução. Os dados são estruturados em pares de chave-valor que devem ser definidos pelo programador.</w:t>
+      </w:r>
+    </w:p>
+    <w:p>
+      <w:pPr>
+        <w:rPr>
+          <w:sz w:val="24"/>
+          <w:szCs w:val="24"/>
+        </w:rPr>
+      </w:pPr>
+      <w:r>
+        <w:rPr>
+          <w:sz w:val="24"/>
+          <w:szCs w:val="24"/>
+        </w:rPr>
+        <w:t xml:space="preserve">A entrada para a fase de mapeamento são dados </w:t>
+      </w:r>
+      <w:proofErr w:type="spellStart"/>
+      <w:r>
+        <w:rPr>
+          <w:sz w:val="24"/>
+          <w:szCs w:val="24"/>
+        </w:rPr>
+        <w:t>metereologicos</w:t>
+      </w:r>
+      <w:proofErr w:type="spellEnd"/>
+      <w:r>
+        <w:rPr>
+          <w:sz w:val="24"/>
+          <w:szCs w:val="24"/>
+        </w:rPr>
+        <w:t xml:space="preserve"> fornecidos pelo PROTIM que estão no formato de texto </w:t>
+      </w:r>
+      <w:r>
+        <w:rPr>
+          <w:sz w:val="24"/>
+          <w:szCs w:val="24"/>
+        </w:rPr>
+        <w:t>já armazenado no HDFS previamente</w:t>
+      </w:r>
+      <w:r>
+        <w:rPr>
+          <w:sz w:val="24"/>
+          <w:szCs w:val="24"/>
+        </w:rPr>
+        <w:t xml:space="preserve">, nos quais cada linha representa um registro de variáveis do tempo em uma data e hora. </w:t>
+      </w:r>
+    </w:p>
+    <w:p>
+      <w:pPr>
+        <w:rPr>
+          <w:sz w:val="24"/>
+          <w:szCs w:val="24"/>
+        </w:rPr>
+      </w:pPr>
+      <w:r>
+        <w:rPr>
+          <w:sz w:val="24"/>
+          <w:szCs w:val="24"/>
+        </w:rPr>
+        <w:t>Para a chave do mapeamento deve ser escolhido uma variável que agrupara os dados que serão enviados para a redução. Para esse algoritmo foi utilizado a data da medição retirando o ano, pois serão agrupadas temperatu</w:t>
+      </w:r>
+      <w:r>
+        <w:rPr>
+          <w:sz w:val="24"/>
+          <w:szCs w:val="24"/>
+        </w:rPr>
+        <w:t>ras de todos os anos possíveis em um mês.</w:t>
+      </w:r>
+    </w:p>
+    <w:p>
+      <w:pPr>
+        <w:rPr>
+          <w:sz w:val="24"/>
+          <w:szCs w:val="24"/>
+        </w:rPr>
+      </w:pPr>
+      <w:r>
+        <w:rPr>
+          <w:sz w:val="24"/>
+          <w:szCs w:val="24"/>
+        </w:rPr>
+        <w:t xml:space="preserve">A função de </w:t>
+      </w:r>
+      <w:r>
+        <w:rPr>
+          <w:sz w:val="24"/>
+          <w:szCs w:val="24"/>
+        </w:rPr>
+        <w:t xml:space="preserve">mapeamento lê as linhas do arquivo uma de cada vez e realiza o processo de separação dos dados necessários e envia para a saída. O código da função </w:t>
+      </w:r>
+      <w:r>
+        <w:rPr>
+          <w:sz w:val="24"/>
+          <w:szCs w:val="24"/>
+        </w:rPr>
+        <w:t>de mapeamento é mostrado abaixo.</w:t>
+      </w:r>
+    </w:p>
+    <w:p>
+      <w:pPr>
+        <w:rPr>
+          <w:sz w:val="24"/>
+          <w:szCs w:val="24"/>
+        </w:rPr>
+      </w:pPr>
+      <w:r>
+        <w:rPr>
+          <w:noProof/>
+          <w:lang w:eastAsia="pt-BR"/>
+        </w:rPr>
+        <w:drawing>
+          <wp:inline distT="0" distB="0" distL="0" distR="0" wp14:anchorId="70C41703" wp14:editId="630DB986">
+            <wp:extent cx="5400040" cy="2679700"/>
+            <wp:effectExtent l="0" t="0" r="0" b="6350"/>
+            <wp:docPr id="18" name="Imagem 18"/>
+            <wp:cNvGraphicFramePr>
+              <a:graphicFrameLocks xmlns:a="http://schemas.openxmlformats.org/drawingml/2006/main" noChangeAspect="1"/>
+            </wp:cNvGraphicFramePr>
+            <a:graphic xmlns:a="http://schemas.openxmlformats.org/drawingml/2006/main">
+              <a:graphicData uri="http://schemas.openxmlformats.org/drawingml/2006/picture">
+                <pic:pic xmlns:pic="http://schemas.openxmlformats.org/drawingml/2006/picture">
+                  <pic:nvPicPr>
+                    <pic:cNvPr id="1" name=""/>
+                    <pic:cNvPicPr/>
+                  </pic:nvPicPr>
+                  <pic:blipFill>
+                    <a:blip r:embed="rId21"/>
+                    <a:stretch>
+                      <a:fillRect/>
+                    </a:stretch>
+                  </pic:blipFill>
+                  <pic:spPr>
+                    <a:xfrm>
+                      <a:off x="0" y="0"/>
+                      <a:ext cx="5400040" cy="2679700"/>
+                    </a:xfrm>
+                    <a:prstGeom prst="rect">
+                      <a:avLst/>
+                    </a:prstGeom>
+                  </pic:spPr>
+                </pic:pic>
+              </a:graphicData>
+            </a:graphic>
+          </wp:inline>
+        </w:drawing>
+      </w:r>
+    </w:p>
+    <w:p>
+      <w:pPr>
+        <w:rPr>
+          <w:sz w:val="24"/>
+          <w:szCs w:val="24"/>
+        </w:rPr>
+      </w:pPr>
+      <w:r>
+        <w:rPr>
+          <w:sz w:val="24"/>
+          <w:szCs w:val="24"/>
+        </w:rPr>
+        <w:lastRenderedPageBreak/>
+        <w:t>A função de redução recebe os dados processados pela função de mapeamento organizados em chave e uma lista dos v</w:t>
+      </w:r>
+      <w:r>
+        <w:rPr>
+          <w:sz w:val="24"/>
+          <w:szCs w:val="24"/>
+        </w:rPr>
+        <w:t>alores referentes aquela chave.</w:t>
       </w:r>
       <w:bookmarkStart w:id="0" w:name="_GoBack"/>
       <w:bookmarkEnd w:id="0"/>
+    </w:p>
+    <w:p>
+      <w:pPr>
+        <w:rPr>
+          <w:sz w:val="24"/>
+          <w:szCs w:val="24"/>
+        </w:rPr>
+      </w:pPr>
+      <w:r>
+        <w:rPr>
+          <w:noProof/>
+          <w:lang w:eastAsia="pt-BR"/>
+        </w:rPr>
+        <w:drawing>
+          <wp:inline distT="0" distB="0" distL="0" distR="0" wp14:anchorId="3D44B42C" wp14:editId="11E7EAE1">
+            <wp:extent cx="5400040" cy="2732405"/>
+            <wp:effectExtent l="0" t="0" r="0" b="0"/>
+            <wp:docPr id="19" name="Imagem 19"/>
+            <wp:cNvGraphicFramePr>
+              <a:graphicFrameLocks xmlns:a="http://schemas.openxmlformats.org/drawingml/2006/main" noChangeAspect="1"/>
+            </wp:cNvGraphicFramePr>
+            <a:graphic xmlns:a="http://schemas.openxmlformats.org/drawingml/2006/main">
+              <a:graphicData uri="http://schemas.openxmlformats.org/drawingml/2006/picture">
+                <pic:pic xmlns:pic="http://schemas.openxmlformats.org/drawingml/2006/picture">
+                  <pic:nvPicPr>
+                    <pic:cNvPr id="1" name=""/>
+                    <pic:cNvPicPr/>
+                  </pic:nvPicPr>
+                  <pic:blipFill>
+                    <a:blip r:embed="rId22"/>
+                    <a:stretch>
+                      <a:fillRect/>
+                    </a:stretch>
+                  </pic:blipFill>
+                  <pic:spPr>
+                    <a:xfrm>
+                      <a:off x="0" y="0"/>
+                      <a:ext cx="5400040" cy="2732405"/>
+                    </a:xfrm>
+                    <a:prstGeom prst="rect">
+                      <a:avLst/>
+                    </a:prstGeom>
+                  </pic:spPr>
+                </pic:pic>
+              </a:graphicData>
+            </a:graphic>
+          </wp:inline>
+        </w:drawing>
+      </w:r>
     </w:p>
     <w:sectPr>
       <w:pgSz w:w="11906" w:h="16838"/>

</xml_diff>

<commit_message>
#tcc - Etapa 2 da entrega Online.
</commit_message>
<xml_diff>
--- a/TRABALHOS TEÓRICOS/Rascunho de Monografia.docx
+++ b/TRABALHOS TEÓRICOS/Rascunho de Monografia.docx
@@ -1930,85 +1930,53 @@
           <w:sz w:val="28"/>
           <w:szCs w:val="28"/>
         </w:rPr>
-        <w:t xml:space="preserve">Testando o </w:t>
+        <w:t>Testando o MapReduce com dados de Temperatura</w:t>
+      </w:r>
+    </w:p>
+    <w:p>
+      <w:pPr>
+        <w:rPr>
+          <w:sz w:val="24"/>
+          <w:szCs w:val="24"/>
+        </w:rPr>
+      </w:pPr>
+      <w:r>
+        <w:rPr>
+          <w:sz w:val="24"/>
+          <w:szCs w:val="24"/>
+        </w:rPr>
+        <w:t>O processamento dos dados é dividido em duas etapas, a fase de mapeamento e a fase de redução. Os dados são estruturados em pares de chave-valor que devem ser definidos pelo programador.</w:t>
+      </w:r>
+    </w:p>
+    <w:p>
+      <w:pPr>
+        <w:rPr>
+          <w:sz w:val="24"/>
+          <w:szCs w:val="24"/>
+        </w:rPr>
+      </w:pPr>
+      <w:r>
+        <w:rPr>
+          <w:sz w:val="24"/>
+          <w:szCs w:val="24"/>
+        </w:rPr>
+        <w:t xml:space="preserve">A entrada para a fase de mapeamento são dados </w:t>
       </w:r>
       <w:proofErr w:type="spellStart"/>
       <w:r>
         <w:rPr>
-          <w:b/>
-          <w:sz w:val="28"/>
-          <w:szCs w:val="28"/>
-        </w:rPr>
-        <w:t>MapReduce</w:t>
+          <w:sz w:val="24"/>
+          <w:szCs w:val="24"/>
+        </w:rPr>
+        <w:t>metereologicos</w:t>
       </w:r>
       <w:proofErr w:type="spellEnd"/>
       <w:r>
         <w:rPr>
-          <w:b/>
-          <w:sz w:val="28"/>
-          <w:szCs w:val="28"/>
-        </w:rPr>
-        <w:t xml:space="preserve"> com dados de Temperatura</w:t>
-      </w:r>
-    </w:p>
-    <w:p>
-      <w:pPr>
-        <w:rPr>
-          <w:sz w:val="24"/>
-          <w:szCs w:val="24"/>
-        </w:rPr>
-      </w:pPr>
-      <w:r>
-        <w:rPr>
-          <w:sz w:val="24"/>
-          <w:szCs w:val="24"/>
-        </w:rPr>
-        <w:t>O processamento dos dados é dividido em duas etapas, a fase de mapeamento e a fase de redução. Os dados são estruturados em pares de chave-valor que devem ser definidos pelo programador.</w:t>
-      </w:r>
-    </w:p>
-    <w:p>
-      <w:pPr>
-        <w:rPr>
-          <w:sz w:val="24"/>
-          <w:szCs w:val="24"/>
-        </w:rPr>
-      </w:pPr>
-      <w:r>
-        <w:rPr>
-          <w:sz w:val="24"/>
-          <w:szCs w:val="24"/>
-        </w:rPr>
-        <w:t xml:space="preserve">A entrada para a fase de mapeamento são dados </w:t>
-      </w:r>
-      <w:proofErr w:type="spellStart"/>
-      <w:r>
-        <w:rPr>
-          <w:sz w:val="24"/>
-          <w:szCs w:val="24"/>
-        </w:rPr>
-        <w:t>metereologicos</w:t>
-      </w:r>
-      <w:proofErr w:type="spellEnd"/>
-      <w:r>
-        <w:rPr>
-          <w:sz w:val="24"/>
-          <w:szCs w:val="24"/>
-        </w:rPr>
-        <w:t xml:space="preserve"> fornecidos pelo PROTIM que estão no formato de texto </w:t>
-      </w:r>
-      <w:r>
-        <w:rPr>
-          <w:sz w:val="24"/>
-          <w:szCs w:val="24"/>
-        </w:rPr>
-        <w:t>já armazenado no HDFS previamente</w:t>
-      </w:r>
-      <w:r>
-        <w:rPr>
-          <w:sz w:val="24"/>
-          <w:szCs w:val="24"/>
-        </w:rPr>
-        <w:t xml:space="preserve">, nos quais cada linha representa um registro de variáveis do tempo em uma data e hora. </w:t>
+          <w:sz w:val="24"/>
+          <w:szCs w:val="24"/>
+        </w:rPr>
+        <w:t xml:space="preserve"> fornecidos pelo PROTIM que estão no formato de texto já armazenado no HDFS previamente, nos quais cada linha representa um registro de variáveis do tempo em uma data e hora. </w:t>
       </w:r>
     </w:p>
     <w:p>
@@ -2133,8 +2101,20 @@
         </w:rPr>
         <w:t>alores referentes aquela chave.</w:t>
       </w:r>
-      <w:bookmarkStart w:id="0" w:name="_GoBack"/>
-      <w:bookmarkEnd w:id="0"/>
+      <w:r>
+        <w:rPr>
+          <w:sz w:val="24"/>
+          <w:szCs w:val="24"/>
+        </w:rPr>
+        <w:t xml:space="preserve"> Os valores recebidos são as temperaturas de um dia do mês para todos os anos analisados, para reduzir o escopo da resposta fazemos uma média aritmética entre todas as temperaturas para descobrir o valor intermediário entre todas as temperaturas daquele dia.</w:t>
+      </w:r>
+      <w:r>
+        <w:rPr>
+          <w:sz w:val="24"/>
+          <w:szCs w:val="24"/>
+        </w:rPr>
+        <w:t xml:space="preserve"> A saída da função de redução também é em estrutura de chave-valor porem agora o valor não é uma lista e sim a média da lista recebida da função map.</w:t>
+      </w:r>
     </w:p>
     <w:p>
       <w:pPr>
@@ -2184,6 +2164,681 @@
           </wp:inline>
         </w:drawing>
       </w:r>
+    </w:p>
+    <w:p>
+      <w:pPr>
+        <w:rPr>
+          <w:sz w:val="24"/>
+          <w:szCs w:val="24"/>
+        </w:rPr>
+      </w:pPr>
+      <w:r>
+        <w:rPr>
+          <w:sz w:val="24"/>
+          <w:szCs w:val="24"/>
+        </w:rPr>
+        <w:t>Para esse teste foi escolhido o mês de janeiro</w:t>
+      </w:r>
+      <w:r>
+        <w:rPr>
+          <w:sz w:val="24"/>
+          <w:szCs w:val="24"/>
+        </w:rPr>
+        <w:t xml:space="preserve">, que é passado na configuração de um </w:t>
+      </w:r>
+      <w:proofErr w:type="spellStart"/>
+      <w:r>
+        <w:rPr>
+          <w:sz w:val="24"/>
+          <w:szCs w:val="24"/>
+        </w:rPr>
+        <w:t>job</w:t>
+      </w:r>
+      <w:proofErr w:type="spellEnd"/>
+      <w:r>
+        <w:rPr>
+          <w:sz w:val="24"/>
+          <w:szCs w:val="24"/>
+        </w:rPr>
+        <w:t xml:space="preserve"> como parâmetro para a função de mapeamento. Para realizar a execução do MapReduce remotamente de uma aplicação Java é necessário que sejam feitas algumas configurações. Uma delas é a permissão para executar uma ação no </w:t>
+      </w:r>
+      <w:proofErr w:type="spellStart"/>
+      <w:r>
+        <w:rPr>
+          <w:sz w:val="24"/>
+          <w:szCs w:val="24"/>
+        </w:rPr>
+        <w:t>Hadoop</w:t>
+      </w:r>
+      <w:proofErr w:type="spellEnd"/>
+      <w:r>
+        <w:rPr>
+          <w:sz w:val="24"/>
+          <w:szCs w:val="24"/>
+        </w:rPr>
+        <w:t xml:space="preserve">, quando realizamos a instalação e configuração do </w:t>
+      </w:r>
+      <w:proofErr w:type="spellStart"/>
+      <w:r>
+        <w:rPr>
+          <w:sz w:val="24"/>
+          <w:szCs w:val="24"/>
+        </w:rPr>
+        <w:t>Hadoop</w:t>
+      </w:r>
+      <w:proofErr w:type="spellEnd"/>
+      <w:r>
+        <w:rPr>
+          <w:sz w:val="24"/>
+          <w:szCs w:val="24"/>
+        </w:rPr>
+        <w:t xml:space="preserve"> em um servidor Linux, todo o processo foi feito usando um usuário específico para o </w:t>
+      </w:r>
+      <w:proofErr w:type="spellStart"/>
+      <w:r>
+        <w:rPr>
+          <w:sz w:val="24"/>
+          <w:szCs w:val="24"/>
+        </w:rPr>
+        <w:t>Hadoop</w:t>
+      </w:r>
+      <w:proofErr w:type="spellEnd"/>
+      <w:r>
+        <w:rPr>
+          <w:sz w:val="24"/>
+          <w:szCs w:val="24"/>
+        </w:rPr>
+        <w:t xml:space="preserve"> que tenha permissões de administrador no servidor. </w:t>
+      </w:r>
+      <w:proofErr w:type="gramStart"/>
+      <w:r>
+        <w:rPr>
+          <w:sz w:val="24"/>
+          <w:szCs w:val="24"/>
+        </w:rPr>
+        <w:t>À</w:t>
+      </w:r>
+      <w:proofErr w:type="gramEnd"/>
+      <w:r>
+        <w:rPr>
+          <w:sz w:val="24"/>
+          <w:szCs w:val="24"/>
+        </w:rPr>
+        <w:t xml:space="preserve"> partir da classe “</w:t>
+      </w:r>
+      <w:proofErr w:type="spellStart"/>
+      <w:r>
+        <w:rPr>
+          <w:sz w:val="24"/>
+          <w:szCs w:val="24"/>
+        </w:rPr>
+        <w:t>UserGroupInformation</w:t>
+      </w:r>
+      <w:proofErr w:type="spellEnd"/>
+      <w:r>
+        <w:rPr>
+          <w:sz w:val="24"/>
+          <w:szCs w:val="24"/>
+        </w:rPr>
+        <w:t>” implementada na biblioteca “</w:t>
+      </w:r>
+      <w:proofErr w:type="spellStart"/>
+      <w:r>
+        <w:rPr>
+          <w:sz w:val="24"/>
+          <w:szCs w:val="24"/>
+        </w:rPr>
+        <w:t>hadoop</w:t>
+      </w:r>
+      <w:proofErr w:type="spellEnd"/>
+      <w:r>
+        <w:rPr>
+          <w:sz w:val="24"/>
+          <w:szCs w:val="24"/>
+        </w:rPr>
+        <w:t xml:space="preserve">-core” é possível criar um canal remoto de acesso ao </w:t>
+      </w:r>
+      <w:proofErr w:type="spellStart"/>
+      <w:r>
+        <w:rPr>
+          <w:sz w:val="24"/>
+          <w:szCs w:val="24"/>
+        </w:rPr>
+        <w:t>hadoop</w:t>
+      </w:r>
+      <w:proofErr w:type="spellEnd"/>
+      <w:r>
+        <w:rPr>
+          <w:sz w:val="24"/>
+          <w:szCs w:val="24"/>
+        </w:rPr>
+        <w:t xml:space="preserve"> usando o nome de usuário citado acima, podendo assim executar ações no </w:t>
+      </w:r>
+      <w:proofErr w:type="spellStart"/>
+      <w:r>
+        <w:rPr>
+          <w:sz w:val="24"/>
+          <w:szCs w:val="24"/>
+        </w:rPr>
+        <w:t>Hadoop</w:t>
+      </w:r>
+      <w:proofErr w:type="spellEnd"/>
+      <w:r>
+        <w:rPr>
+          <w:sz w:val="24"/>
+          <w:szCs w:val="24"/>
+        </w:rPr>
+        <w:t xml:space="preserve"> sem qualquer restrição. O </w:t>
+      </w:r>
+      <w:proofErr w:type="spellStart"/>
+      <w:r>
+        <w:rPr>
+          <w:sz w:val="24"/>
+          <w:szCs w:val="24"/>
+        </w:rPr>
+        <w:t>Hadoop</w:t>
+      </w:r>
+      <w:proofErr w:type="spellEnd"/>
+      <w:r>
+        <w:rPr>
+          <w:sz w:val="24"/>
+          <w:szCs w:val="24"/>
+        </w:rPr>
+        <w:t xml:space="preserve"> fornece muitas outras formas de autenticação para seus serviços mas a segurança não é o foco principal desse trabalho, por esse motivo não será abordada com detalhes. Veja abaixo como fica a implementação das permissões necessárias.</w:t>
+      </w:r>
+    </w:p>
+    <w:p>
+      <w:pPr>
+        <w:rPr>
+          <w:sz w:val="24"/>
+          <w:szCs w:val="24"/>
+        </w:rPr>
+      </w:pPr>
+      <w:r>
+        <w:rPr>
+          <w:noProof/>
+          <w:lang w:eastAsia="pt-BR"/>
+        </w:rPr>
+        <w:lastRenderedPageBreak/>
+        <w:drawing>
+          <wp:inline distT="0" distB="0" distL="0" distR="0" wp14:anchorId="5E8BC2DF" wp14:editId="08AF02B6">
+            <wp:extent cx="5400040" cy="2276475"/>
+            <wp:effectExtent l="0" t="0" r="0" b="9525"/>
+            <wp:docPr id="16" name="Imagem 16"/>
+            <wp:cNvGraphicFramePr>
+              <a:graphicFrameLocks xmlns:a="http://schemas.openxmlformats.org/drawingml/2006/main" noChangeAspect="1"/>
+            </wp:cNvGraphicFramePr>
+            <a:graphic xmlns:a="http://schemas.openxmlformats.org/drawingml/2006/main">
+              <a:graphicData uri="http://schemas.openxmlformats.org/drawingml/2006/picture">
+                <pic:pic xmlns:pic="http://schemas.openxmlformats.org/drawingml/2006/picture">
+                  <pic:nvPicPr>
+                    <pic:cNvPr id="1" name=""/>
+                    <pic:cNvPicPr/>
+                  </pic:nvPicPr>
+                  <pic:blipFill>
+                    <a:blip r:embed="rId23"/>
+                    <a:stretch>
+                      <a:fillRect/>
+                    </a:stretch>
+                  </pic:blipFill>
+                  <pic:spPr>
+                    <a:xfrm>
+                      <a:off x="0" y="0"/>
+                      <a:ext cx="5400040" cy="2276475"/>
+                    </a:xfrm>
+                    <a:prstGeom prst="rect">
+                      <a:avLst/>
+                    </a:prstGeom>
+                  </pic:spPr>
+                </pic:pic>
+              </a:graphicData>
+            </a:graphic>
+          </wp:inline>
+        </w:drawing>
+      </w:r>
+    </w:p>
+    <w:p>
+      <w:pPr>
+        <w:rPr>
+          <w:sz w:val="24"/>
+          <w:szCs w:val="24"/>
+        </w:rPr>
+      </w:pPr>
+    </w:p>
+    <w:p>
+      <w:pPr>
+        <w:rPr>
+          <w:sz w:val="24"/>
+          <w:szCs w:val="24"/>
+        </w:rPr>
+      </w:pPr>
+      <w:r>
+        <w:rPr>
+          <w:sz w:val="24"/>
+          <w:szCs w:val="24"/>
+        </w:rPr>
+        <w:t>Ao execut</w:t>
+      </w:r>
+      <w:r>
+        <w:rPr>
+          <w:sz w:val="24"/>
+          <w:szCs w:val="24"/>
+        </w:rPr>
+        <w:t xml:space="preserve">ar um </w:t>
+      </w:r>
+      <w:proofErr w:type="spellStart"/>
+      <w:r>
+        <w:rPr>
+          <w:sz w:val="24"/>
+          <w:szCs w:val="24"/>
+        </w:rPr>
+        <w:t>job</w:t>
+      </w:r>
+      <w:proofErr w:type="spellEnd"/>
+      <w:r>
+        <w:rPr>
+          <w:sz w:val="24"/>
+          <w:szCs w:val="24"/>
+        </w:rPr>
+        <w:t xml:space="preserve"> remoto no </w:t>
+      </w:r>
+      <w:proofErr w:type="spellStart"/>
+      <w:r>
+        <w:rPr>
+          <w:sz w:val="24"/>
+          <w:szCs w:val="24"/>
+        </w:rPr>
+        <w:t>haddop</w:t>
+      </w:r>
+      <w:proofErr w:type="spellEnd"/>
+      <w:r>
+        <w:rPr>
+          <w:sz w:val="24"/>
+          <w:szCs w:val="24"/>
+        </w:rPr>
+        <w:t xml:space="preserve"> o mesm</w:t>
+      </w:r>
+      <w:r>
+        <w:rPr>
+          <w:sz w:val="24"/>
+          <w:szCs w:val="24"/>
+        </w:rPr>
+        <w:t xml:space="preserve">o precisa saber aonde estão rodando os serviços que serão utilizados como o HDFS e o </w:t>
+      </w:r>
+      <w:proofErr w:type="spellStart"/>
+      <w:r>
+        <w:rPr>
+          <w:sz w:val="24"/>
+          <w:szCs w:val="24"/>
+        </w:rPr>
+        <w:t>JobTracker</w:t>
+      </w:r>
+      <w:proofErr w:type="spellEnd"/>
+      <w:r>
+        <w:rPr>
+          <w:sz w:val="24"/>
+          <w:szCs w:val="24"/>
+        </w:rPr>
+        <w:t>. Para informar isso ao</w:t>
+      </w:r>
+      <w:r>
+        <w:rPr>
+          <w:sz w:val="24"/>
+          <w:szCs w:val="24"/>
+        </w:rPr>
+        <w:t xml:space="preserve"> </w:t>
+      </w:r>
+      <w:proofErr w:type="spellStart"/>
+      <w:r>
+        <w:rPr>
+          <w:sz w:val="24"/>
+          <w:szCs w:val="24"/>
+        </w:rPr>
+        <w:t>job</w:t>
+      </w:r>
+      <w:proofErr w:type="spellEnd"/>
+      <w:r>
+        <w:rPr>
+          <w:sz w:val="24"/>
+          <w:szCs w:val="24"/>
+        </w:rPr>
+        <w:t xml:space="preserve"> </w:t>
+      </w:r>
+      <w:r>
+        <w:rPr>
+          <w:sz w:val="24"/>
+          <w:szCs w:val="24"/>
+        </w:rPr>
+        <w:t>criamos uma instancia da classe “</w:t>
+      </w:r>
+      <w:proofErr w:type="spellStart"/>
+      <w:r>
+        <w:rPr>
+          <w:sz w:val="24"/>
+          <w:szCs w:val="24"/>
+        </w:rPr>
+        <w:t>JobConf</w:t>
+      </w:r>
+      <w:proofErr w:type="spellEnd"/>
+      <w:r>
+        <w:rPr>
+          <w:sz w:val="24"/>
+          <w:szCs w:val="24"/>
+        </w:rPr>
+        <w:t xml:space="preserve">” e </w:t>
+      </w:r>
+      <w:proofErr w:type="spellStart"/>
+      <w:r>
+        <w:rPr>
+          <w:sz w:val="24"/>
+          <w:szCs w:val="24"/>
+        </w:rPr>
+        <w:t>setamos</w:t>
+      </w:r>
+      <w:proofErr w:type="spellEnd"/>
+      <w:r>
+        <w:rPr>
+          <w:sz w:val="24"/>
+          <w:szCs w:val="24"/>
+        </w:rPr>
+        <w:t xml:space="preserve"> as propriedades </w:t>
+      </w:r>
+      <w:r>
+        <w:rPr>
+          <w:sz w:val="24"/>
+          <w:szCs w:val="24"/>
+        </w:rPr>
+        <w:t>“</w:t>
+      </w:r>
+      <w:r>
+        <w:rPr>
+          <w:sz w:val="24"/>
+          <w:szCs w:val="24"/>
+        </w:rPr>
+        <w:t>fs.default.name</w:t>
+      </w:r>
+      <w:r>
+        <w:rPr>
+          <w:sz w:val="24"/>
+          <w:szCs w:val="24"/>
+        </w:rPr>
+        <w:t>” e “</w:t>
+      </w:r>
+      <w:proofErr w:type="spellStart"/>
+      <w:r>
+        <w:rPr>
+          <w:sz w:val="24"/>
+          <w:szCs w:val="24"/>
+        </w:rPr>
+        <w:t>mapred.job.tracker</w:t>
+      </w:r>
+      <w:proofErr w:type="spellEnd"/>
+      <w:r>
+        <w:rPr>
+          <w:sz w:val="24"/>
+          <w:szCs w:val="24"/>
+        </w:rPr>
+        <w:t xml:space="preserve">” com seus respectivos valores de </w:t>
+      </w:r>
+      <w:proofErr w:type="spellStart"/>
+      <w:r>
+        <w:rPr>
+          <w:sz w:val="24"/>
+          <w:szCs w:val="24"/>
+        </w:rPr>
+        <w:t>ip</w:t>
+      </w:r>
+      <w:proofErr w:type="spellEnd"/>
+      <w:r>
+        <w:rPr>
+          <w:sz w:val="24"/>
+          <w:szCs w:val="24"/>
+        </w:rPr>
+        <w:t xml:space="preserve"> e porta de acesso.</w:t>
+      </w:r>
+    </w:p>
+    <w:p>
+      <w:pPr>
+        <w:rPr>
+          <w:sz w:val="24"/>
+          <w:szCs w:val="24"/>
+        </w:rPr>
+      </w:pPr>
+      <w:r>
+        <w:rPr>
+          <w:sz w:val="24"/>
+          <w:szCs w:val="24"/>
+        </w:rPr>
+        <w:t xml:space="preserve">Depois de configurado as propriedades de acesso ao serviço é necessário informar ao </w:t>
+      </w:r>
+      <w:proofErr w:type="spellStart"/>
+      <w:r>
+        <w:rPr>
+          <w:sz w:val="24"/>
+          <w:szCs w:val="24"/>
+        </w:rPr>
+        <w:t>Job</w:t>
+      </w:r>
+      <w:proofErr w:type="spellEnd"/>
+      <w:r>
+        <w:rPr>
+          <w:sz w:val="24"/>
+          <w:szCs w:val="24"/>
+        </w:rPr>
+        <w:t xml:space="preserve"> quem são as classes de mapeamento e redução. As classes de mapeamento e redução são empacotadas em um arquivo “.</w:t>
+      </w:r>
+      <w:proofErr w:type="spellStart"/>
+      <w:r>
+        <w:rPr>
+          <w:sz w:val="24"/>
+          <w:szCs w:val="24"/>
+        </w:rPr>
+        <w:t>jar</w:t>
+      </w:r>
+      <w:proofErr w:type="spellEnd"/>
+      <w:r>
+        <w:rPr>
+          <w:sz w:val="24"/>
+          <w:szCs w:val="24"/>
+        </w:rPr>
+        <w:t xml:space="preserve">” e enviadas ao </w:t>
+      </w:r>
+      <w:proofErr w:type="spellStart"/>
+      <w:r>
+        <w:rPr>
+          <w:sz w:val="24"/>
+          <w:szCs w:val="24"/>
+        </w:rPr>
+        <w:t>Hadoop</w:t>
+      </w:r>
+      <w:proofErr w:type="spellEnd"/>
+      <w:r>
+        <w:rPr>
+          <w:sz w:val="24"/>
+          <w:szCs w:val="24"/>
+        </w:rPr>
+        <w:t xml:space="preserve"> através da propriedade “</w:t>
+      </w:r>
+      <w:proofErr w:type="spellStart"/>
+      <w:r>
+        <w:rPr>
+          <w:sz w:val="24"/>
+          <w:szCs w:val="24"/>
+        </w:rPr>
+        <w:t>conf.setJar</w:t>
+      </w:r>
+      <w:proofErr w:type="spellEnd"/>
+      <w:r>
+        <w:rPr>
+          <w:sz w:val="24"/>
+          <w:szCs w:val="24"/>
+        </w:rPr>
+        <w:t>("caminho");</w:t>
+      </w:r>
+      <w:r>
+        <w:rPr>
+          <w:sz w:val="24"/>
+          <w:szCs w:val="24"/>
+        </w:rPr>
+        <w:t>” passando o caminho como parâmetro.</w:t>
+      </w:r>
+    </w:p>
+    <w:p>
+      <w:pPr>
+        <w:rPr>
+          <w:sz w:val="24"/>
+          <w:szCs w:val="24"/>
+        </w:rPr>
+      </w:pPr>
+      <w:r>
+        <w:rPr>
+          <w:noProof/>
+          <w:lang w:eastAsia="pt-BR"/>
+        </w:rPr>
+        <w:drawing>
+          <wp:inline distT="0" distB="0" distL="0" distR="0" wp14:anchorId="1ED1E9C1" wp14:editId="05724D8A">
+            <wp:extent cx="5400040" cy="3964305"/>
+            <wp:effectExtent l="0" t="0" r="0" b="0"/>
+            <wp:docPr id="20" name="Imagem 20"/>
+            <wp:cNvGraphicFramePr>
+              <a:graphicFrameLocks xmlns:a="http://schemas.openxmlformats.org/drawingml/2006/main" noChangeAspect="1"/>
+            </wp:cNvGraphicFramePr>
+            <a:graphic xmlns:a="http://schemas.openxmlformats.org/drawingml/2006/main">
+              <a:graphicData uri="http://schemas.openxmlformats.org/drawingml/2006/picture">
+                <pic:pic xmlns:pic="http://schemas.openxmlformats.org/drawingml/2006/picture">
+                  <pic:nvPicPr>
+                    <pic:cNvPr id="1" name=""/>
+                    <pic:cNvPicPr/>
+                  </pic:nvPicPr>
+                  <pic:blipFill>
+                    <a:blip r:embed="rId24"/>
+                    <a:stretch>
+                      <a:fillRect/>
+                    </a:stretch>
+                  </pic:blipFill>
+                  <pic:spPr>
+                    <a:xfrm>
+                      <a:off x="0" y="0"/>
+                      <a:ext cx="5400040" cy="3964305"/>
+                    </a:xfrm>
+                    <a:prstGeom prst="rect">
+                      <a:avLst/>
+                    </a:prstGeom>
+                  </pic:spPr>
+                </pic:pic>
+              </a:graphicData>
+            </a:graphic>
+          </wp:inline>
+        </w:drawing>
+      </w:r>
+    </w:p>
+    <w:p>
+      <w:pPr>
+        <w:rPr>
+          <w:sz w:val="24"/>
+          <w:szCs w:val="24"/>
+        </w:rPr>
+      </w:pPr>
+      <w:r>
+        <w:rPr>
+          <w:sz w:val="24"/>
+          <w:szCs w:val="24"/>
+        </w:rPr>
+        <w:lastRenderedPageBreak/>
+        <w:t xml:space="preserve">O próximo passo é executar o processo de MapReduce e obter a resposta que é armazenada em um arquivo dentro do HDFS. </w:t>
+      </w:r>
+      <w:r>
+        <w:rPr>
+          <w:sz w:val="24"/>
+          <w:szCs w:val="24"/>
+        </w:rPr>
+        <w:t>Ao ler esse arquivo obtemos as seguintes informações organizadas em chaves e valor onde a chave é a data sem o ano e o valor é a temperat</w:t>
+      </w:r>
+      <w:r>
+        <w:rPr>
+          <w:sz w:val="24"/>
+          <w:szCs w:val="24"/>
+        </w:rPr>
+        <w:t xml:space="preserve">ura média para aquele dia do </w:t>
+      </w:r>
+      <w:r>
+        <w:rPr>
+          <w:sz w:val="24"/>
+          <w:szCs w:val="24"/>
+        </w:rPr>
+        <w:t>mês</w:t>
+      </w:r>
+      <w:r>
+        <w:rPr>
+          <w:sz w:val="24"/>
+          <w:szCs w:val="24"/>
+        </w:rPr>
+        <w:t>.</w:t>
+      </w:r>
+    </w:p>
+    <w:p>
+      <w:pPr>
+        <w:rPr>
+          <w:sz w:val="24"/>
+          <w:szCs w:val="24"/>
+        </w:rPr>
+      </w:pPr>
+      <w:r>
+        <w:rPr>
+          <w:noProof/>
+          <w:lang w:eastAsia="pt-BR"/>
+        </w:rPr>
+        <w:drawing>
+          <wp:inline distT="0" distB="0" distL="0" distR="0">
+            <wp:extent cx="2800350" cy="2457450"/>
+            <wp:effectExtent l="0" t="0" r="0" b="0"/>
+            <wp:docPr id="21" name="Imagem 21" descr="C:\Users\jrcsilva\Desktop\Sem título.jpg"/>
+            <wp:cNvGraphicFramePr>
+              <a:graphicFrameLocks xmlns:a="http://schemas.openxmlformats.org/drawingml/2006/main" noChangeAspect="1"/>
+            </wp:cNvGraphicFramePr>
+            <a:graphic xmlns:a="http://schemas.openxmlformats.org/drawingml/2006/main">
+              <a:graphicData uri="http://schemas.openxmlformats.org/drawingml/2006/picture">
+                <pic:pic xmlns:pic="http://schemas.openxmlformats.org/drawingml/2006/picture">
+                  <pic:nvPicPr>
+                    <pic:cNvPr id="0" name="Picture 1" descr="C:\Users\jrcsilva\Desktop\Sem título.jpg"/>
+                    <pic:cNvPicPr>
+                      <a:picLocks noChangeAspect="1" noChangeArrowheads="1"/>
+                    </pic:cNvPicPr>
+                  </pic:nvPicPr>
+                  <pic:blipFill>
+                    <a:blip r:embed="rId25">
+                      <a:extLst>
+                        <a:ext uri="{28A0092B-C50C-407E-A947-70E740481C1C}">
+                          <a14:useLocalDpi xmlns:a14="http://schemas.microsoft.com/office/drawing/2010/main" val="0"/>
+                        </a:ext>
+                      </a:extLst>
+                    </a:blip>
+                    <a:srcRect/>
+                    <a:stretch>
+                      <a:fillRect/>
+                    </a:stretch>
+                  </pic:blipFill>
+                  <pic:spPr bwMode="auto">
+                    <a:xfrm>
+                      <a:off x="0" y="0"/>
+                      <a:ext cx="2800350" cy="2457450"/>
+                    </a:xfrm>
+                    <a:prstGeom prst="rect">
+                      <a:avLst/>
+                    </a:prstGeom>
+                    <a:noFill/>
+                    <a:ln>
+                      <a:noFill/>
+                    </a:ln>
+                  </pic:spPr>
+                </pic:pic>
+              </a:graphicData>
+            </a:graphic>
+          </wp:inline>
+        </w:drawing>
+      </w:r>
+      <w:bookmarkStart w:id="0" w:name="_GoBack"/>
+      <w:bookmarkEnd w:id="0"/>
     </w:p>
     <w:sectPr>
       <w:pgSz w:w="11906" w:h="16838"/>

</xml_diff>